<commit_message>
refactorización Reportería y nuevos casos TipoDocumento2
</commit_message>
<xml_diff>
--- a/Evidencia/DEC_0420.docx
+++ b/Evidencia/DEC_0420.docx
@@ -37,12 +37,12 @@
         <w:drawing>
           <wp:inline distT="0" distR="0" distB="0" distL="0">
             <wp:extent cx="5080000" cy="5080000"/>
-            <wp:docPr id="0" name="Drawing 0" descr="C:\Users\Verity-Usuario\eclipse-workspace\AceptaDec5\screenshots\DEC_0420-Captura-Login_por_Identidad_Digital192827.jpg"/>
-            <a:graphic xmlns:a="http://schemas.openxmlformats.org/drawingml/2006/main">
-              <a:graphicData uri="http://schemas.openxmlformats.org/drawingml/2006/picture">
-                <pic:pic xmlns:pic="http://schemas.openxmlformats.org/drawingml/2006/picture">
-                  <pic:nvPicPr>
-                    <pic:cNvPr id="0" name="Picture 0" descr="C:\Users\Verity-Usuario\eclipse-workspace\AceptaDec5\screenshots\DEC_0420-Captura-Login_por_Identidad_Digital192827.jpg"/>
+            <wp:docPr id="0" name="Drawing 0" descr="C:\Users\Verity-Usuario\eclipse-workspace\AceptaDec5\screenshots\DEC_0420-Captura-Login_por_Identidad_Digital14147.jpg"/>
+            <a:graphic xmlns:a="http://schemas.openxmlformats.org/drawingml/2006/main">
+              <a:graphicData uri="http://schemas.openxmlformats.org/drawingml/2006/picture">
+                <pic:pic xmlns:pic="http://schemas.openxmlformats.org/drawingml/2006/picture">
+                  <pic:nvPicPr>
+                    <pic:cNvPr id="0" name="Picture 0" descr="C:\Users\Verity-Usuario\eclipse-workspace\AceptaDec5\screenshots\DEC_0420-Captura-Login_por_Identidad_Digital14147.jpg"/>
                     <pic:cNvPicPr>
                       <a:picLocks noChangeAspect="true"/>
                     </pic:cNvPicPr>
@@ -92,12 +92,12 @@
         <w:drawing>
           <wp:inline distT="0" distR="0" distB="0" distL="0">
             <wp:extent cx="5080000" cy="5080000"/>
-            <wp:docPr id="1" name="Drawing 1" descr="C:\Users\Verity-Usuario\eclipse-workspace\AceptaDec5\screenshots\DEC_0420-Captura-Click_al_botón_Autorizar192833.jpg"/>
-            <a:graphic xmlns:a="http://schemas.openxmlformats.org/drawingml/2006/main">
-              <a:graphicData uri="http://schemas.openxmlformats.org/drawingml/2006/picture">
-                <pic:pic xmlns:pic="http://schemas.openxmlformats.org/drawingml/2006/picture">
-                  <pic:nvPicPr>
-                    <pic:cNvPr id="0" name="Picture 1" descr="C:\Users\Verity-Usuario\eclipse-workspace\AceptaDec5\screenshots\DEC_0420-Captura-Click_al_botón_Autorizar192833.jpg"/>
+            <wp:docPr id="1" name="Drawing 1" descr="C:\Users\Verity-Usuario\eclipse-workspace\AceptaDec5\screenshots\DEC_0420-Captura-Click_al_botón_Autorizar14157.jpg"/>
+            <a:graphic xmlns:a="http://schemas.openxmlformats.org/drawingml/2006/main">
+              <a:graphicData uri="http://schemas.openxmlformats.org/drawingml/2006/picture">
+                <pic:pic xmlns:pic="http://schemas.openxmlformats.org/drawingml/2006/picture">
+                  <pic:nvPicPr>
+                    <pic:cNvPr id="0" name="Picture 1" descr="C:\Users\Verity-Usuario\eclipse-workspace\AceptaDec5\screenshots\DEC_0420-Captura-Click_al_botón_Autorizar14157.jpg"/>
                     <pic:cNvPicPr>
                       <a:picLocks noChangeAspect="true"/>
                     </pic:cNvPicPr>
@@ -147,12 +147,12 @@
         <w:drawing>
           <wp:inline distT="0" distR="0" distB="0" distL="0">
             <wp:extent cx="5080000" cy="5080000"/>
-            <wp:docPr id="2" name="Drawing 2" descr="C:\Users\Verity-Usuario\eclipse-workspace\AceptaDec5\screenshots\DEC_0420-Captura-Click_a_Configuraciones192843.jpg"/>
-            <a:graphic xmlns:a="http://schemas.openxmlformats.org/drawingml/2006/main">
-              <a:graphicData uri="http://schemas.openxmlformats.org/drawingml/2006/picture">
-                <pic:pic xmlns:pic="http://schemas.openxmlformats.org/drawingml/2006/picture">
-                  <pic:nvPicPr>
-                    <pic:cNvPr id="0" name="Picture 2" descr="C:\Users\Verity-Usuario\eclipse-workspace\AceptaDec5\screenshots\DEC_0420-Captura-Click_a_Configuraciones192843.jpg"/>
+            <wp:docPr id="2" name="Drawing 2" descr="C:\Users\Verity-Usuario\eclipse-workspace\AceptaDec5\screenshots\DEC_0420-Captura-Click_a_Configuraciones1427.jpg"/>
+            <a:graphic xmlns:a="http://schemas.openxmlformats.org/drawingml/2006/main">
+              <a:graphicData uri="http://schemas.openxmlformats.org/drawingml/2006/picture">
+                <pic:pic xmlns:pic="http://schemas.openxmlformats.org/drawingml/2006/picture">
+                  <pic:nvPicPr>
+                    <pic:cNvPr id="0" name="Picture 2" descr="C:\Users\Verity-Usuario\eclipse-workspace\AceptaDec5\screenshots\DEC_0420-Captura-Click_a_Configuraciones1427.jpg"/>
                     <pic:cNvPicPr>
                       <a:picLocks noChangeAspect="true"/>
                     </pic:cNvPicPr>
@@ -202,12 +202,12 @@
         <w:drawing>
           <wp:inline distT="0" distR="0" distB="0" distL="0">
             <wp:extent cx="5080000" cy="5080000"/>
-            <wp:docPr id="3" name="Drawing 3" descr="C:\Users\Verity-Usuario\eclipse-workspace\AceptaDec5\screenshots\DEC_0420-Captura-Click_Tipos_de_Documentos192850.jpg"/>
-            <a:graphic xmlns:a="http://schemas.openxmlformats.org/drawingml/2006/main">
-              <a:graphicData uri="http://schemas.openxmlformats.org/drawingml/2006/picture">
-                <pic:pic xmlns:pic="http://schemas.openxmlformats.org/drawingml/2006/picture">
-                  <pic:nvPicPr>
-                    <pic:cNvPr id="0" name="Picture 3" descr="C:\Users\Verity-Usuario\eclipse-workspace\AceptaDec5\screenshots\DEC_0420-Captura-Click_Tipos_de_Documentos192850.jpg"/>
+            <wp:docPr id="3" name="Drawing 3" descr="C:\Users\Verity-Usuario\eclipse-workspace\AceptaDec5\screenshots\DEC_0420-Captura-Click_Tipos_de_Documentos14214.jpg"/>
+            <a:graphic xmlns:a="http://schemas.openxmlformats.org/drawingml/2006/main">
+              <a:graphicData uri="http://schemas.openxmlformats.org/drawingml/2006/picture">
+                <pic:pic xmlns:pic="http://schemas.openxmlformats.org/drawingml/2006/picture">
+                  <pic:nvPicPr>
+                    <pic:cNvPr id="0" name="Picture 3" descr="C:\Users\Verity-Usuario\eclipse-workspace\AceptaDec5\screenshots\DEC_0420-Captura-Click_Tipos_de_Documentos14214.jpg"/>
                     <pic:cNvPicPr>
                       <a:picLocks noChangeAspect="true"/>
                     </pic:cNvPicPr>
@@ -257,12 +257,12 @@
         <w:drawing>
           <wp:inline distT="0" distR="0" distB="0" distL="0">
             <wp:extent cx="5080000" cy="5080000"/>
-            <wp:docPr id="4" name="Drawing 4" descr="C:\Users\Verity-Usuario\eclipse-workspace\AceptaDec5\screenshots\DEC_0420-Captura-click_Link_Crear192856.jpg"/>
-            <a:graphic xmlns:a="http://schemas.openxmlformats.org/drawingml/2006/main">
-              <a:graphicData uri="http://schemas.openxmlformats.org/drawingml/2006/picture">
-                <pic:pic xmlns:pic="http://schemas.openxmlformats.org/drawingml/2006/picture">
-                  <pic:nvPicPr>
-                    <pic:cNvPr id="0" name="Picture 4" descr="C:\Users\Verity-Usuario\eclipse-workspace\AceptaDec5\screenshots\DEC_0420-Captura-click_Link_Crear192856.jpg"/>
+            <wp:docPr id="4" name="Drawing 4" descr="C:\Users\Verity-Usuario\eclipse-workspace\AceptaDec5\screenshots\DEC_0420-Captura-click_Link_Crear14219.jpg"/>
+            <a:graphic xmlns:a="http://schemas.openxmlformats.org/drawingml/2006/main">
+              <a:graphicData uri="http://schemas.openxmlformats.org/drawingml/2006/picture">
+                <pic:pic xmlns:pic="http://schemas.openxmlformats.org/drawingml/2006/picture">
+                  <pic:nvPicPr>
+                    <pic:cNvPr id="0" name="Picture 4" descr="C:\Users\Verity-Usuario\eclipse-workspace\AceptaDec5\screenshots\DEC_0420-Captura-click_Link_Crear14219.jpg"/>
                     <pic:cNvPicPr>
                       <a:picLocks noChangeAspect="true"/>
                     </pic:cNvPicPr>
@@ -312,12 +312,12 @@
         <w:drawing>
           <wp:inline distT="0" distR="0" distB="0" distL="0">
             <wp:extent cx="5080000" cy="5080000"/>
-            <wp:docPr id="5" name="Drawing 5" descr="C:\Users\Verity-Usuario\eclipse-workspace\AceptaDec5\screenshots\DEC_0420-Captura-click_Link_Plantilla_PDF19294.jpg"/>
-            <a:graphic xmlns:a="http://schemas.openxmlformats.org/drawingml/2006/main">
-              <a:graphicData uri="http://schemas.openxmlformats.org/drawingml/2006/picture">
-                <pic:pic xmlns:pic="http://schemas.openxmlformats.org/drawingml/2006/picture">
-                  <pic:nvPicPr>
-                    <pic:cNvPr id="0" name="Picture 5" descr="C:\Users\Verity-Usuario\eclipse-workspace\AceptaDec5\screenshots\DEC_0420-Captura-click_Link_Plantilla_PDF19294.jpg"/>
+            <wp:docPr id="5" name="Drawing 5" descr="C:\Users\Verity-Usuario\eclipse-workspace\AceptaDec5\screenshots\DEC_0420-Captura-click_Link_Plantilla_PDF14227.jpg"/>
+            <a:graphic xmlns:a="http://schemas.openxmlformats.org/drawingml/2006/main">
+              <a:graphicData uri="http://schemas.openxmlformats.org/drawingml/2006/picture">
+                <pic:pic xmlns:pic="http://schemas.openxmlformats.org/drawingml/2006/picture">
+                  <pic:nvPicPr>
+                    <pic:cNvPr id="0" name="Picture 5" descr="C:\Users\Verity-Usuario\eclipse-workspace\AceptaDec5\screenshots\DEC_0420-Captura-click_Link_Plantilla_PDF14227.jpg"/>
                     <pic:cNvPicPr>
                       <a:picLocks noChangeAspect="true"/>
                     </pic:cNvPicPr>
@@ -367,12 +367,12 @@
         <w:drawing>
           <wp:inline distT="0" distR="0" distB="0" distL="0">
             <wp:extent cx="5080000" cy="5080000"/>
-            <wp:docPr id="6" name="Drawing 6" descr="C:\Users\Verity-Usuario\eclipse-workspace\AceptaDec5\screenshots\DEC_0420-Captura-Ingreso_archivo19297.jpg"/>
-            <a:graphic xmlns:a="http://schemas.openxmlformats.org/drawingml/2006/main">
-              <a:graphicData uri="http://schemas.openxmlformats.org/drawingml/2006/picture">
-                <pic:pic xmlns:pic="http://schemas.openxmlformats.org/drawingml/2006/picture">
-                  <pic:nvPicPr>
-                    <pic:cNvPr id="0" name="Picture 6" descr="C:\Users\Verity-Usuario\eclipse-workspace\AceptaDec5\screenshots\DEC_0420-Captura-Ingreso_archivo19297.jpg"/>
+            <wp:docPr id="6" name="Drawing 6" descr="C:\Users\Verity-Usuario\eclipse-workspace\AceptaDec5\screenshots\DEC_0420-Captura-Ingreso_archivo14230.jpg"/>
+            <a:graphic xmlns:a="http://schemas.openxmlformats.org/drawingml/2006/main">
+              <a:graphicData uri="http://schemas.openxmlformats.org/drawingml/2006/picture">
+                <pic:pic xmlns:pic="http://schemas.openxmlformats.org/drawingml/2006/picture">
+                  <pic:nvPicPr>
+                    <pic:cNvPr id="0" name="Picture 6" descr="C:\Users\Verity-Usuario\eclipse-workspace\AceptaDec5\screenshots\DEC_0420-Captura-Ingreso_archivo14230.jpg"/>
                     <pic:cNvPicPr>
                       <a:picLocks noChangeAspect="true"/>
                     </pic:cNvPicPr>
@@ -422,12 +422,12 @@
         <w:drawing>
           <wp:inline distT="0" distR="0" distB="0" distL="0">
             <wp:extent cx="5080000" cy="5080000"/>
-            <wp:docPr id="7" name="Drawing 7" descr="C:\Users\Verity-Usuario\eclipse-workspace\AceptaDec5\screenshots\DEC_0420-Captura-Click_en_Continuar192911.jpg"/>
-            <a:graphic xmlns:a="http://schemas.openxmlformats.org/drawingml/2006/main">
-              <a:graphicData uri="http://schemas.openxmlformats.org/drawingml/2006/picture">
-                <pic:pic xmlns:pic="http://schemas.openxmlformats.org/drawingml/2006/picture">
-                  <pic:nvPicPr>
-                    <pic:cNvPr id="0" name="Picture 7" descr="C:\Users\Verity-Usuario\eclipse-workspace\AceptaDec5\screenshots\DEC_0420-Captura-Click_en_Continuar192911.jpg"/>
+            <wp:docPr id="7" name="Drawing 7" descr="C:\Users\Verity-Usuario\eclipse-workspace\AceptaDec5\screenshots\DEC_0420-Captura-Click_en_Continuar14234.jpg"/>
+            <a:graphic xmlns:a="http://schemas.openxmlformats.org/drawingml/2006/main">
+              <a:graphicData uri="http://schemas.openxmlformats.org/drawingml/2006/picture">
+                <pic:pic xmlns:pic="http://schemas.openxmlformats.org/drawingml/2006/picture">
+                  <pic:nvPicPr>
+                    <pic:cNvPr id="0" name="Picture 7" descr="C:\Users\Verity-Usuario\eclipse-workspace\AceptaDec5\screenshots\DEC_0420-Captura-Click_en_Continuar14234.jpg"/>
                     <pic:cNvPicPr>
                       <a:picLocks noChangeAspect="true"/>
                     </pic:cNvPicPr>
@@ -477,12 +477,12 @@
         <w:drawing>
           <wp:inline distT="0" distR="0" distB="0" distL="0">
             <wp:extent cx="5080000" cy="5080000"/>
-            <wp:docPr id="8" name="Drawing 8" descr="C:\Users\Verity-Usuario\eclipse-workspace\AceptaDec5\screenshots\DEC_0420-Captura-Ingreso_nombre_tipo_de_documento192919.jpg"/>
-            <a:graphic xmlns:a="http://schemas.openxmlformats.org/drawingml/2006/main">
-              <a:graphicData uri="http://schemas.openxmlformats.org/drawingml/2006/picture">
-                <pic:pic xmlns:pic="http://schemas.openxmlformats.org/drawingml/2006/picture">
-                  <pic:nvPicPr>
-                    <pic:cNvPr id="0" name="Picture 8" descr="C:\Users\Verity-Usuario\eclipse-workspace\AceptaDec5\screenshots\DEC_0420-Captura-Ingreso_nombre_tipo_de_documento192919.jpg"/>
+            <wp:docPr id="8" name="Drawing 8" descr="C:\Users\Verity-Usuario\eclipse-workspace\AceptaDec5\screenshots\DEC_0420-Captura-Ingreso_nombre_tipo_de_documento14242.jpg"/>
+            <a:graphic xmlns:a="http://schemas.openxmlformats.org/drawingml/2006/main">
+              <a:graphicData uri="http://schemas.openxmlformats.org/drawingml/2006/picture">
+                <pic:pic xmlns:pic="http://schemas.openxmlformats.org/drawingml/2006/picture">
+                  <pic:nvPicPr>
+                    <pic:cNvPr id="0" name="Picture 8" descr="C:\Users\Verity-Usuario\eclipse-workspace\AceptaDec5\screenshots\DEC_0420-Captura-Ingreso_nombre_tipo_de_documento14242.jpg"/>
                     <pic:cNvPicPr>
                       <a:picLocks noChangeAspect="true"/>
                     </pic:cNvPicPr>
@@ -532,12 +532,12 @@
         <w:drawing>
           <wp:inline distT="0" distR="0" distB="0" distL="0">
             <wp:extent cx="5080000" cy="5080000"/>
-            <wp:docPr id="9" name="Drawing 9" descr="C:\Users\Verity-Usuario\eclipse-workspace\AceptaDec5\screenshots\DEC_0420-Captura-Seleccion_Rol_Creador192922.jpg"/>
-            <a:graphic xmlns:a="http://schemas.openxmlformats.org/drawingml/2006/main">
-              <a:graphicData uri="http://schemas.openxmlformats.org/drawingml/2006/picture">
-                <pic:pic xmlns:pic="http://schemas.openxmlformats.org/drawingml/2006/picture">
-                  <pic:nvPicPr>
-                    <pic:cNvPr id="0" name="Picture 9" descr="C:\Users\Verity-Usuario\eclipse-workspace\AceptaDec5\screenshots\DEC_0420-Captura-Seleccion_Rol_Creador192922.jpg"/>
+            <wp:docPr id="9" name="Drawing 9" descr="C:\Users\Verity-Usuario\eclipse-workspace\AceptaDec5\screenshots\DEC_0420-Captura-Seleccion_Rol_Creador14245.jpg"/>
+            <a:graphic xmlns:a="http://schemas.openxmlformats.org/drawingml/2006/main">
+              <a:graphicData uri="http://schemas.openxmlformats.org/drawingml/2006/picture">
+                <pic:pic xmlns:pic="http://schemas.openxmlformats.org/drawingml/2006/picture">
+                  <pic:nvPicPr>
+                    <pic:cNvPr id="0" name="Picture 9" descr="C:\Users\Verity-Usuario\eclipse-workspace\AceptaDec5\screenshots\DEC_0420-Captura-Seleccion_Rol_Creador14245.jpg"/>
                     <pic:cNvPicPr>
                       <a:picLocks noChangeAspect="true"/>
                     </pic:cNvPicPr>
@@ -587,18 +587,18 @@
         <w:drawing>
           <wp:inline distT="0" distR="0" distB="0" distL="0">
             <wp:extent cx="5080000" cy="5080000"/>
-            <wp:docPr id="10" name="Drawing 10" descr="C:\Users\Verity-Usuario\eclipse-workspace\AceptaDec5\screenshots\DEC_0420-Captura-Seleccion_Institución192926.jpg"/>
-            <a:graphic xmlns:a="http://schemas.openxmlformats.org/drawingml/2006/main">
-              <a:graphicData uri="http://schemas.openxmlformats.org/drawingml/2006/picture">
-                <pic:pic xmlns:pic="http://schemas.openxmlformats.org/drawingml/2006/picture">
-                  <pic:nvPicPr>
-                    <pic:cNvPr id="0" name="Picture 10" descr="C:\Users\Verity-Usuario\eclipse-workspace\AceptaDec5\screenshots\DEC_0420-Captura-Seleccion_Institución192926.jpg"/>
-                    <pic:cNvPicPr>
-                      <a:picLocks noChangeAspect="true"/>
-                    </pic:cNvPicPr>
-                  </pic:nvPicPr>
-                  <pic:blipFill>
-                    <a:blip r:embed="rId11"/>
+            <wp:docPr id="10" name="Drawing 10" descr="C:\Users\Verity-Usuario\eclipse-workspace\AceptaDec5\screenshots\DEC_0420-Captura-Seleccion_Institución14248.jpg"/>
+            <a:graphic xmlns:a="http://schemas.openxmlformats.org/drawingml/2006/main">
+              <a:graphicData uri="http://schemas.openxmlformats.org/drawingml/2006/picture">
+                <pic:pic xmlns:pic="http://schemas.openxmlformats.org/drawingml/2006/picture">
+                  <pic:nvPicPr>
+                    <pic:cNvPr id="0" name="Picture 10" descr="C:\Users\Verity-Usuario\eclipse-workspace\AceptaDec5\screenshots\DEC_0420-Captura-Seleccion_Institución14248.jpg"/>
+                    <pic:cNvPicPr>
+                      <a:picLocks noChangeAspect="true"/>
+                    </pic:cNvPicPr>
+                  </pic:nvPicPr>
+                  <pic:blipFill>
+                    <a:blip r:embed="rId12"/>
                     <a:stretch>
                       <a:fillRect/>
                     </a:stretch>
@@ -642,18 +642,18 @@
         <w:drawing>
           <wp:inline distT="0" distR="0" distB="0" distL="0">
             <wp:extent cx="5080000" cy="5080000"/>
-            <wp:docPr id="11" name="Drawing 11" descr="C:\Users\Verity-Usuario\eclipse-workspace\AceptaDec5\screenshots\DEC_0420-Captura-Seleccion_Rol_Rut192929.jpg"/>
-            <a:graphic xmlns:a="http://schemas.openxmlformats.org/drawingml/2006/main">
-              <a:graphicData uri="http://schemas.openxmlformats.org/drawingml/2006/picture">
-                <pic:pic xmlns:pic="http://schemas.openxmlformats.org/drawingml/2006/picture">
-                  <pic:nvPicPr>
-                    <pic:cNvPr id="0" name="Picture 11" descr="C:\Users\Verity-Usuario\eclipse-workspace\AceptaDec5\screenshots\DEC_0420-Captura-Seleccion_Rol_Rut192929.jpg"/>
-                    <pic:cNvPicPr>
-                      <a:picLocks noChangeAspect="true"/>
-                    </pic:cNvPicPr>
-                  </pic:nvPicPr>
-                  <pic:blipFill>
-                    <a:blip r:embed="rId12"/>
+            <wp:docPr id="11" name="Drawing 11" descr="C:\Users\Verity-Usuario\eclipse-workspace\AceptaDec5\screenshots\DEC_0420-Captura-Seleccion_Rol_Rut14251.jpg"/>
+            <a:graphic xmlns:a="http://schemas.openxmlformats.org/drawingml/2006/main">
+              <a:graphicData uri="http://schemas.openxmlformats.org/drawingml/2006/picture">
+                <pic:pic xmlns:pic="http://schemas.openxmlformats.org/drawingml/2006/picture">
+                  <pic:nvPicPr>
+                    <pic:cNvPr id="0" name="Picture 11" descr="C:\Users\Verity-Usuario\eclipse-workspace\AceptaDec5\screenshots\DEC_0420-Captura-Seleccion_Rol_Rut14251.jpg"/>
+                    <pic:cNvPicPr>
+                      <a:picLocks noChangeAspect="true"/>
+                    </pic:cNvPicPr>
+                  </pic:nvPicPr>
+                  <pic:blipFill>
+                    <a:blip r:embed="rId13"/>
                     <a:stretch>
                       <a:fillRect/>
                     </a:stretch>
@@ -697,18 +697,18 @@
         <w:drawing>
           <wp:inline distT="0" distR="0" distB="0" distL="0">
             <wp:extent cx="5080000" cy="5080000"/>
-            <wp:docPr id="12" name="Drawing 12" descr="C:\Users\Verity-Usuario\eclipse-workspace\AceptaDec5\screenshots\DEC_0420-Captura-Ingreso_orden_de_firma19304.jpg"/>
-            <a:graphic xmlns:a="http://schemas.openxmlformats.org/drawingml/2006/main">
-              <a:graphicData uri="http://schemas.openxmlformats.org/drawingml/2006/picture">
-                <pic:pic xmlns:pic="http://schemas.openxmlformats.org/drawingml/2006/picture">
-                  <pic:nvPicPr>
-                    <pic:cNvPr id="0" name="Picture 12" descr="C:\Users\Verity-Usuario\eclipse-workspace\AceptaDec5\screenshots\DEC_0420-Captura-Ingreso_orden_de_firma19304.jpg"/>
-                    <pic:cNvPicPr>
-                      <a:picLocks noChangeAspect="true"/>
-                    </pic:cNvPicPr>
-                  </pic:nvPicPr>
-                  <pic:blipFill>
-                    <a:blip r:embed="rId13"/>
+            <wp:docPr id="12" name="Drawing 12" descr="C:\Users\Verity-Usuario\eclipse-workspace\AceptaDec5\screenshots\DEC_0420-Captura-Ingreso_orden_de_firma14254.jpg"/>
+            <a:graphic xmlns:a="http://schemas.openxmlformats.org/drawingml/2006/main">
+              <a:graphicData uri="http://schemas.openxmlformats.org/drawingml/2006/picture">
+                <pic:pic xmlns:pic="http://schemas.openxmlformats.org/drawingml/2006/picture">
+                  <pic:nvPicPr>
+                    <pic:cNvPr id="0" name="Picture 12" descr="C:\Users\Verity-Usuario\eclipse-workspace\AceptaDec5\screenshots\DEC_0420-Captura-Ingreso_orden_de_firma14254.jpg"/>
+                    <pic:cNvPicPr>
+                      <a:picLocks noChangeAspect="true"/>
+                    </pic:cNvPicPr>
+                  </pic:nvPicPr>
+                  <pic:blipFill>
+                    <a:blip r:embed="rId14"/>
                     <a:stretch>
                       <a:fillRect/>
                     </a:stretch>
@@ -752,12 +752,12 @@
         <w:drawing>
           <wp:inline distT="0" distR="0" distB="0" distL="0">
             <wp:extent cx="5080000" cy="5080000"/>
-            <wp:docPr id="13" name="Drawing 13" descr="C:\Users\Verity-Usuario\eclipse-workspace\AceptaDec5\screenshots\DEC_0420-Captura-Seleccion_Tipo_de_Accion19307.jpg"/>
-            <a:graphic xmlns:a="http://schemas.openxmlformats.org/drawingml/2006/main">
-              <a:graphicData uri="http://schemas.openxmlformats.org/drawingml/2006/picture">
-                <pic:pic xmlns:pic="http://schemas.openxmlformats.org/drawingml/2006/picture">
-                  <pic:nvPicPr>
-                    <pic:cNvPr id="0" name="Picture 13" descr="C:\Users\Verity-Usuario\eclipse-workspace\AceptaDec5\screenshots\DEC_0420-Captura-Seleccion_Tipo_de_Accion19307.jpg"/>
+            <wp:docPr id="13" name="Drawing 13" descr="C:\Users\Verity-Usuario\eclipse-workspace\AceptaDec5\screenshots\DEC_0420-Captura-Seleccion_Tipo_de_Accion14256.jpg"/>
+            <a:graphic xmlns:a="http://schemas.openxmlformats.org/drawingml/2006/main">
+              <a:graphicData uri="http://schemas.openxmlformats.org/drawingml/2006/picture">
+                <pic:pic xmlns:pic="http://schemas.openxmlformats.org/drawingml/2006/picture">
+                  <pic:nvPicPr>
+                    <pic:cNvPr id="0" name="Picture 13" descr="C:\Users\Verity-Usuario\eclipse-workspace\AceptaDec5\screenshots\DEC_0420-Captura-Seleccion_Tipo_de_Accion14256.jpg"/>
                     <pic:cNvPicPr>
                       <a:picLocks noChangeAspect="true"/>
                     </pic:cNvPicPr>
@@ -807,12 +807,12 @@
         <w:drawing>
           <wp:inline distT="0" distR="0" distB="0" distL="0">
             <wp:extent cx="5080000" cy="5080000"/>
-            <wp:docPr id="14" name="Drawing 14" descr="C:\Users\Verity-Usuario\eclipse-workspace\AceptaDec5\screenshots\DEC_0420-Captura-Seleccion_Especificación193012.jpg"/>
-            <a:graphic xmlns:a="http://schemas.openxmlformats.org/drawingml/2006/main">
-              <a:graphicData uri="http://schemas.openxmlformats.org/drawingml/2006/picture">
-                <pic:pic xmlns:pic="http://schemas.openxmlformats.org/drawingml/2006/picture">
-                  <pic:nvPicPr>
-                    <pic:cNvPr id="0" name="Picture 14" descr="C:\Users\Verity-Usuario\eclipse-workspace\AceptaDec5\screenshots\DEC_0420-Captura-Seleccion_Especificación193012.jpg"/>
+            <wp:docPr id="14" name="Drawing 14" descr="C:\Users\Verity-Usuario\eclipse-workspace\AceptaDec5\screenshots\DEC_0420-Captura-Seleccion_Especificación1431.jpg"/>
+            <a:graphic xmlns:a="http://schemas.openxmlformats.org/drawingml/2006/main">
+              <a:graphicData uri="http://schemas.openxmlformats.org/drawingml/2006/picture">
+                <pic:pic xmlns:pic="http://schemas.openxmlformats.org/drawingml/2006/picture">
+                  <pic:nvPicPr>
+                    <pic:cNvPr id="0" name="Picture 14" descr="C:\Users\Verity-Usuario\eclipse-workspace\AceptaDec5\screenshots\DEC_0420-Captura-Seleccion_Especificación1431.jpg"/>
                     <pic:cNvPicPr>
                       <a:picLocks noChangeAspect="true"/>
                     </pic:cNvPicPr>
@@ -848,26 +848,26 @@
           <w:b w:val="off"/>
           <w:sz w:val="28"/>
         </w:rPr>
-        <w:t>Seleccion Notificación</w:t>
-      </w:r>
-    </w:p>
-    <w:p/>
-    <w:p>
-      <w:pPr>
-        <w:jc w:val="center"/>
-      </w:pPr>
-      <w:r/>
-      <w:r>
-        <w:br/>
-        <w:drawing>
-          <wp:inline distT="0" distR="0" distB="0" distL="0">
-            <wp:extent cx="5080000" cy="5080000"/>
-            <wp:docPr id="15" name="Drawing 15" descr="C:\Users\Verity-Usuario\eclipse-workspace\AceptaDec5\screenshots\DEC_0420-Captura-Seleccion_Notificación193016.jpg"/>
-            <a:graphic xmlns:a="http://schemas.openxmlformats.org/drawingml/2006/main">
-              <a:graphicData uri="http://schemas.openxmlformats.org/drawingml/2006/picture">
-                <pic:pic xmlns:pic="http://schemas.openxmlformats.org/drawingml/2006/picture">
-                  <pic:nvPicPr>
-                    <pic:cNvPr id="0" name="Picture 15" descr="C:\Users\Verity-Usuario\eclipse-workspace\AceptaDec5\screenshots\DEC_0420-Captura-Seleccion_Notificación193016.jpg"/>
+        <w:t>Click botón Agregar</w:t>
+      </w:r>
+    </w:p>
+    <w:p/>
+    <w:p>
+      <w:pPr>
+        <w:jc w:val="center"/>
+      </w:pPr>
+      <w:r/>
+      <w:r>
+        <w:br/>
+        <w:drawing>
+          <wp:inline distT="0" distR="0" distB="0" distL="0">
+            <wp:extent cx="5080000" cy="5080000"/>
+            <wp:docPr id="15" name="Drawing 15" descr="C:\Users\Verity-Usuario\eclipse-workspace\AceptaDec5\screenshots\DEC_0420-Captura-Click_botón_Agregar1434.jpg"/>
+            <a:graphic xmlns:a="http://schemas.openxmlformats.org/drawingml/2006/main">
+              <a:graphicData uri="http://schemas.openxmlformats.org/drawingml/2006/picture">
+                <pic:pic xmlns:pic="http://schemas.openxmlformats.org/drawingml/2006/picture">
+                  <pic:nvPicPr>
+                    <pic:cNvPr id="0" name="Picture 15" descr="C:\Users\Verity-Usuario\eclipse-workspace\AceptaDec5\screenshots\DEC_0420-Captura-Click_botón_Agregar1434.jpg"/>
                     <pic:cNvPicPr>
                       <a:picLocks noChangeAspect="true"/>
                     </pic:cNvPicPr>
@@ -903,6 +903,226 @@
           <w:b w:val="off"/>
           <w:sz w:val="28"/>
         </w:rPr>
+        <w:t>Seleccion Rol Rut</w:t>
+      </w:r>
+    </w:p>
+    <w:p/>
+    <w:p>
+      <w:pPr>
+        <w:jc w:val="center"/>
+      </w:pPr>
+      <w:r/>
+      <w:r>
+        <w:br/>
+        <w:drawing>
+          <wp:inline distT="0" distR="0" distB="0" distL="0">
+            <wp:extent cx="5080000" cy="5080000"/>
+            <wp:docPr id="16" name="Drawing 16" descr="C:\Users\Verity-Usuario\eclipse-workspace\AceptaDec5\screenshots\DEC_0420-Captura-Seleccion_Rol_Rut14315.jpg"/>
+            <a:graphic xmlns:a="http://schemas.openxmlformats.org/drawingml/2006/main">
+              <a:graphicData uri="http://schemas.openxmlformats.org/drawingml/2006/picture">
+                <pic:pic xmlns:pic="http://schemas.openxmlformats.org/drawingml/2006/picture">
+                  <pic:nvPicPr>
+                    <pic:cNvPr id="0" name="Picture 16" descr="C:\Users\Verity-Usuario\eclipse-workspace\AceptaDec5\screenshots\DEC_0420-Captura-Seleccion_Rol_Rut14315.jpg"/>
+                    <pic:cNvPicPr>
+                      <a:picLocks noChangeAspect="true"/>
+                    </pic:cNvPicPr>
+                  </pic:nvPicPr>
+                  <pic:blipFill>
+                    <a:blip r:embed="rId17"/>
+                    <a:stretch>
+                      <a:fillRect/>
+                    </a:stretch>
+                  </pic:blipFill>
+                  <pic:spPr>
+                    <a:xfrm>
+                      <a:off x="0" y="0"/>
+                      <a:ext cx="5080000" cy="5080000"/>
+                    </a:xfrm>
+                    <a:prstGeom prst="rect">
+                      <a:avLst/>
+                    </a:prstGeom>
+                  </pic:spPr>
+                </pic:pic>
+              </a:graphicData>
+            </a:graphic>
+          </wp:inline>
+        </w:drawing>
+      </w:r>
+    </w:p>
+    <w:p>
+      <w:pPr>
+        <w:jc w:val="left"/>
+      </w:pPr>
+      <w:r>
+        <w:rPr>
+          <w:b w:val="off"/>
+          <w:sz w:val="28"/>
+        </w:rPr>
+        <w:t>Ingreso orden de firma</w:t>
+      </w:r>
+    </w:p>
+    <w:p/>
+    <w:p>
+      <w:pPr>
+        <w:jc w:val="center"/>
+      </w:pPr>
+      <w:r/>
+      <w:r>
+        <w:br/>
+        <w:drawing>
+          <wp:inline distT="0" distR="0" distB="0" distL="0">
+            <wp:extent cx="5080000" cy="5080000"/>
+            <wp:docPr id="17" name="Drawing 17" descr="C:\Users\Verity-Usuario\eclipse-workspace\AceptaDec5\screenshots\DEC_0420-Captura-Ingreso_orden_de_firma14318.jpg"/>
+            <a:graphic xmlns:a="http://schemas.openxmlformats.org/drawingml/2006/main">
+              <a:graphicData uri="http://schemas.openxmlformats.org/drawingml/2006/picture">
+                <pic:pic xmlns:pic="http://schemas.openxmlformats.org/drawingml/2006/picture">
+                  <pic:nvPicPr>
+                    <pic:cNvPr id="0" name="Picture 17" descr="C:\Users\Verity-Usuario\eclipse-workspace\AceptaDec5\screenshots\DEC_0420-Captura-Ingreso_orden_de_firma14318.jpg"/>
+                    <pic:cNvPicPr>
+                      <a:picLocks noChangeAspect="true"/>
+                    </pic:cNvPicPr>
+                  </pic:nvPicPr>
+                  <pic:blipFill>
+                    <a:blip r:embed="rId18"/>
+                    <a:stretch>
+                      <a:fillRect/>
+                    </a:stretch>
+                  </pic:blipFill>
+                  <pic:spPr>
+                    <a:xfrm>
+                      <a:off x="0" y="0"/>
+                      <a:ext cx="5080000" cy="5080000"/>
+                    </a:xfrm>
+                    <a:prstGeom prst="rect">
+                      <a:avLst/>
+                    </a:prstGeom>
+                  </pic:spPr>
+                </pic:pic>
+              </a:graphicData>
+            </a:graphic>
+          </wp:inline>
+        </w:drawing>
+      </w:r>
+    </w:p>
+    <w:p>
+      <w:pPr>
+        <w:jc w:val="left"/>
+      </w:pPr>
+      <w:r>
+        <w:rPr>
+          <w:b w:val="off"/>
+          <w:sz w:val="28"/>
+        </w:rPr>
+        <w:t>Seleccion Tipo de Accion</w:t>
+      </w:r>
+    </w:p>
+    <w:p/>
+    <w:p>
+      <w:pPr>
+        <w:jc w:val="center"/>
+      </w:pPr>
+      <w:r/>
+      <w:r>
+        <w:br/>
+        <w:drawing>
+          <wp:inline distT="0" distR="0" distB="0" distL="0">
+            <wp:extent cx="5080000" cy="5080000"/>
+            <wp:docPr id="18" name="Drawing 18" descr="C:\Users\Verity-Usuario\eclipse-workspace\AceptaDec5\screenshots\DEC_0420-Captura-Seleccion_Tipo_de_Accion14320.jpg"/>
+            <a:graphic xmlns:a="http://schemas.openxmlformats.org/drawingml/2006/main">
+              <a:graphicData uri="http://schemas.openxmlformats.org/drawingml/2006/picture">
+                <pic:pic xmlns:pic="http://schemas.openxmlformats.org/drawingml/2006/picture">
+                  <pic:nvPicPr>
+                    <pic:cNvPr id="0" name="Picture 18" descr="C:\Users\Verity-Usuario\eclipse-workspace\AceptaDec5\screenshots\DEC_0420-Captura-Seleccion_Tipo_de_Accion14320.jpg"/>
+                    <pic:cNvPicPr>
+                      <a:picLocks noChangeAspect="true"/>
+                    </pic:cNvPicPr>
+                  </pic:nvPicPr>
+                  <pic:blipFill>
+                    <a:blip r:embed="rId19"/>
+                    <a:stretch>
+                      <a:fillRect/>
+                    </a:stretch>
+                  </pic:blipFill>
+                  <pic:spPr>
+                    <a:xfrm>
+                      <a:off x="0" y="0"/>
+                      <a:ext cx="5080000" cy="5080000"/>
+                    </a:xfrm>
+                    <a:prstGeom prst="rect">
+                      <a:avLst/>
+                    </a:prstGeom>
+                  </pic:spPr>
+                </pic:pic>
+              </a:graphicData>
+            </a:graphic>
+          </wp:inline>
+        </w:drawing>
+      </w:r>
+    </w:p>
+    <w:p>
+      <w:pPr>
+        <w:jc w:val="left"/>
+      </w:pPr>
+      <w:r>
+        <w:rPr>
+          <w:b w:val="off"/>
+          <w:sz w:val="28"/>
+        </w:rPr>
+        <w:t>Seleccion Especificación</w:t>
+      </w:r>
+    </w:p>
+    <w:p/>
+    <w:p>
+      <w:pPr>
+        <w:jc w:val="center"/>
+      </w:pPr>
+      <w:r/>
+      <w:r>
+        <w:br/>
+        <w:drawing>
+          <wp:inline distT="0" distR="0" distB="0" distL="0">
+            <wp:extent cx="5080000" cy="5080000"/>
+            <wp:docPr id="19" name="Drawing 19" descr="C:\Users\Verity-Usuario\eclipse-workspace\AceptaDec5\screenshots\DEC_0420-Captura-Seleccion_Especificación14325.jpg"/>
+            <a:graphic xmlns:a="http://schemas.openxmlformats.org/drawingml/2006/main">
+              <a:graphicData uri="http://schemas.openxmlformats.org/drawingml/2006/picture">
+                <pic:pic xmlns:pic="http://schemas.openxmlformats.org/drawingml/2006/picture">
+                  <pic:nvPicPr>
+                    <pic:cNvPr id="0" name="Picture 19" descr="C:\Users\Verity-Usuario\eclipse-workspace\AceptaDec5\screenshots\DEC_0420-Captura-Seleccion_Especificación14325.jpg"/>
+                    <pic:cNvPicPr>
+                      <a:picLocks noChangeAspect="true"/>
+                    </pic:cNvPicPr>
+                  </pic:nvPicPr>
+                  <pic:blipFill>
+                    <a:blip r:embed="rId20"/>
+                    <a:stretch>
+                      <a:fillRect/>
+                    </a:stretch>
+                  </pic:blipFill>
+                  <pic:spPr>
+                    <a:xfrm>
+                      <a:off x="0" y="0"/>
+                      <a:ext cx="5080000" cy="5080000"/>
+                    </a:xfrm>
+                    <a:prstGeom prst="rect">
+                      <a:avLst/>
+                    </a:prstGeom>
+                  </pic:spPr>
+                </pic:pic>
+              </a:graphicData>
+            </a:graphic>
+          </wp:inline>
+        </w:drawing>
+      </w:r>
+    </w:p>
+    <w:p>
+      <w:pPr>
+        <w:jc w:val="left"/>
+      </w:pPr>
+      <w:r>
+        <w:rPr>
+          <w:b w:val="off"/>
+          <w:sz w:val="28"/>
+        </w:rPr>
         <w:t>Click botón Crear Tipo Documento</w:t>
       </w:r>
     </w:p>
@@ -917,18 +1137,18 @@
         <w:drawing>
           <wp:inline distT="0" distR="0" distB="0" distL="0">
             <wp:extent cx="5080000" cy="5080000"/>
-            <wp:docPr id="16" name="Drawing 16" descr="C:\Users\Verity-Usuario\eclipse-workspace\AceptaDec5\screenshots\DEC_0420-Captura-Click_botón_Crear_Tipo_Documento193021.jpg"/>
-            <a:graphic xmlns:a="http://schemas.openxmlformats.org/drawingml/2006/main">
-              <a:graphicData uri="http://schemas.openxmlformats.org/drawingml/2006/picture">
-                <pic:pic xmlns:pic="http://schemas.openxmlformats.org/drawingml/2006/picture">
-                  <pic:nvPicPr>
-                    <pic:cNvPr id="0" name="Picture 16" descr="C:\Users\Verity-Usuario\eclipse-workspace\AceptaDec5\screenshots\DEC_0420-Captura-Click_botón_Crear_Tipo_Documento193021.jpg"/>
-                    <pic:cNvPicPr>
-                      <a:picLocks noChangeAspect="true"/>
-                    </pic:cNvPicPr>
-                  </pic:nvPicPr>
-                  <pic:blipFill>
-                    <a:blip r:embed="rId17"/>
+            <wp:docPr id="20" name="Drawing 20" descr="C:\Users\Verity-Usuario\eclipse-workspace\AceptaDec5\screenshots\DEC_0420-Captura-Click_botón_Crear_Tipo_Documento14330.jpg"/>
+            <a:graphic xmlns:a="http://schemas.openxmlformats.org/drawingml/2006/main">
+              <a:graphicData uri="http://schemas.openxmlformats.org/drawingml/2006/picture">
+                <pic:pic xmlns:pic="http://schemas.openxmlformats.org/drawingml/2006/picture">
+                  <pic:nvPicPr>
+                    <pic:cNvPr id="0" name="Picture 20" descr="C:\Users\Verity-Usuario\eclipse-workspace\AceptaDec5\screenshots\DEC_0420-Captura-Click_botón_Crear_Tipo_Documento14330.jpg"/>
+                    <pic:cNvPicPr>
+                      <a:picLocks noChangeAspect="true"/>
+                    </pic:cNvPicPr>
+                  </pic:nvPicPr>
+                  <pic:blipFill>
+                    <a:blip r:embed="rId21"/>
                     <a:stretch>
                       <a:fillRect/>
                     </a:stretch>
@@ -972,18 +1192,73 @@
         <w:drawing>
           <wp:inline distT="0" distR="0" distB="0" distL="0">
             <wp:extent cx="5080000" cy="5080000"/>
-            <wp:docPr id="17" name="Drawing 17" descr="C:\Users\Verity-Usuario\eclipse-workspace\AceptaDec5\screenshots\DEC_0420-Captura-Click_botón_Crear_Tipo_Documento193023.jpg"/>
-            <a:graphic xmlns:a="http://schemas.openxmlformats.org/drawingml/2006/main">
-              <a:graphicData uri="http://schemas.openxmlformats.org/drawingml/2006/picture">
-                <pic:pic xmlns:pic="http://schemas.openxmlformats.org/drawingml/2006/picture">
-                  <pic:nvPicPr>
-                    <pic:cNvPr id="0" name="Picture 17" descr="C:\Users\Verity-Usuario\eclipse-workspace\AceptaDec5\screenshots\DEC_0420-Captura-Click_botón_Crear_Tipo_Documento193023.jpg"/>
-                    <pic:cNvPicPr>
-                      <a:picLocks noChangeAspect="true"/>
-                    </pic:cNvPicPr>
-                  </pic:nvPicPr>
-                  <pic:blipFill>
-                    <a:blip r:embed="rId18"/>
+            <wp:docPr id="21" name="Drawing 21" descr="C:\Users\Verity-Usuario\eclipse-workspace\AceptaDec5\screenshots\DEC_0420-Captura-Click_botón_Crear_Tipo_Documento14333.jpg"/>
+            <a:graphic xmlns:a="http://schemas.openxmlformats.org/drawingml/2006/main">
+              <a:graphicData uri="http://schemas.openxmlformats.org/drawingml/2006/picture">
+                <pic:pic xmlns:pic="http://schemas.openxmlformats.org/drawingml/2006/picture">
+                  <pic:nvPicPr>
+                    <pic:cNvPr id="0" name="Picture 21" descr="C:\Users\Verity-Usuario\eclipse-workspace\AceptaDec5\screenshots\DEC_0420-Captura-Click_botón_Crear_Tipo_Documento14333.jpg"/>
+                    <pic:cNvPicPr>
+                      <a:picLocks noChangeAspect="true"/>
+                    </pic:cNvPicPr>
+                  </pic:nvPicPr>
+                  <pic:blipFill>
+                    <a:blip r:embed="rId22"/>
+                    <a:stretch>
+                      <a:fillRect/>
+                    </a:stretch>
+                  </pic:blipFill>
+                  <pic:spPr>
+                    <a:xfrm>
+                      <a:off x="0" y="0"/>
+                      <a:ext cx="5080000" cy="5080000"/>
+                    </a:xfrm>
+                    <a:prstGeom prst="rect">
+                      <a:avLst/>
+                    </a:prstGeom>
+                  </pic:spPr>
+                </pic:pic>
+              </a:graphicData>
+            </a:graphic>
+          </wp:inline>
+        </w:drawing>
+      </w:r>
+    </w:p>
+    <w:p>
+      <w:pPr>
+        <w:jc w:val="left"/>
+      </w:pPr>
+      <w:r>
+        <w:rPr>
+          <w:b w:val="off"/>
+          <w:sz w:val="28"/>
+        </w:rPr>
+        <w:t>Caso OK</w:t>
+      </w:r>
+    </w:p>
+    <w:p/>
+    <w:p>
+      <w:pPr>
+        <w:jc w:val="center"/>
+      </w:pPr>
+      <w:r/>
+      <w:r>
+        <w:br/>
+        <w:drawing>
+          <wp:inline distT="0" distR="0" distB="0" distL="0">
+            <wp:extent cx="5080000" cy="5080000"/>
+            <wp:docPr id="22" name="Drawing 22" descr="C:\Users\Verity-Usuario\eclipse-workspace\AceptaDec5\screenshots\DEC_0420-Captura-Caso_OK14341.jpg"/>
+            <a:graphic xmlns:a="http://schemas.openxmlformats.org/drawingml/2006/main">
+              <a:graphicData uri="http://schemas.openxmlformats.org/drawingml/2006/picture">
+                <pic:pic xmlns:pic="http://schemas.openxmlformats.org/drawingml/2006/picture">
+                  <pic:nvPicPr>
+                    <pic:cNvPr id="0" name="Picture 22" descr="C:\Users\Verity-Usuario\eclipse-workspace\AceptaDec5\screenshots\DEC_0420-Captura-Caso_OK14341.jpg"/>
+                    <pic:cNvPicPr>
+                      <a:picLocks noChangeAspect="true"/>
+                    </pic:cNvPicPr>
+                  </pic:nvPicPr>
+                  <pic:blipFill>
+                    <a:blip r:embed="rId22"/>
                     <a:stretch>
                       <a:fillRect/>
                     </a:stretch>

</xml_diff>